<commit_message>
Deliverable 1- roles and responsibilities updates
</commit_message>
<xml_diff>
--- a/HMS/Deliverables/Deliverable-1_0302022.docx
+++ b/HMS/Deliverables/Deliverable-1_0302022.docx
@@ -170,7 +170,14 @@
           <w:b/>
           <w:bCs/>
         </w:rPr>
-        <w:t xml:space="preserve"> ______ </w:t>
+        <w:t xml:space="preserve"> </w:t>
+      </w:r>
+      <w:r>
+        <w:rPr>
+          <w:b/>
+          <w:bCs/>
+        </w:rPr>
+        <w:t xml:space="preserve">Hospital </w:t>
       </w:r>
       <w:r>
         <w:rPr>
@@ -179,6 +186,13 @@
         </w:rPr>
         <w:t>Management</w:t>
       </w:r>
+      <w:r>
+        <w:rPr>
+          <w:b/>
+          <w:bCs/>
+        </w:rPr>
+        <w:t xml:space="preserve"> System</w:t>
+      </w:r>
     </w:p>
     <w:p>
       <w:pPr>
@@ -204,7 +218,6 @@
       <w:r>
         <w:t xml:space="preserve"> - </w:t>
       </w:r>
-      <w:proofErr w:type="spellStart"/>
       <w:r>
         <w:rPr>
           <w:rStyle w:val="Strong"/>
@@ -213,7 +226,6 @@
         </w:rPr>
         <w:t>UntIgnitors</w:t>
       </w:r>
-      <w:proofErr w:type="spellEnd"/>
     </w:p>
     <w:p>
       <w:pPr>
@@ -304,13 +316,8 @@
         <w:spacing w:before="120"/>
         <w:jc w:val="both"/>
       </w:pPr>
-      <w:proofErr w:type="spellStart"/>
-      <w:r>
-        <w:t>Junnutula</w:t>
-      </w:r>
-      <w:proofErr w:type="spellEnd"/>
-      <w:r>
-        <w:t>, Meghana</w:t>
+      <w:r>
+        <w:t>Junnutula, Meghana</w:t>
       </w:r>
     </w:p>
     <w:p>
@@ -335,13 +342,8 @@
         <w:spacing w:before="120"/>
         <w:jc w:val="both"/>
       </w:pPr>
-      <w:proofErr w:type="spellStart"/>
-      <w:r>
-        <w:t>Dodda</w:t>
-      </w:r>
-      <w:proofErr w:type="spellEnd"/>
-      <w:r>
-        <w:t>, Geetha Krishna</w:t>
+      <w:r>
+        <w:t>Dodda, Geetha Krishna</w:t>
       </w:r>
     </w:p>
     <w:p>
@@ -353,21 +355,8 @@
         <w:spacing w:before="120"/>
         <w:jc w:val="both"/>
       </w:pPr>
-      <w:proofErr w:type="spellStart"/>
-      <w:r>
-        <w:t>Balusu</w:t>
-      </w:r>
-      <w:proofErr w:type="spellEnd"/>
-      <w:r>
-        <w:t xml:space="preserve">, </w:t>
-      </w:r>
-      <w:proofErr w:type="spellStart"/>
-      <w:r>
-        <w:t>Charishma</w:t>
-      </w:r>
-      <w:proofErr w:type="spellEnd"/>
-      <w:r>
-        <w:t xml:space="preserve"> Naga Sai Sarada</w:t>
+      <w:r>
+        <w:t>Balusu, Charishma Naga Sai Sarada</w:t>
       </w:r>
     </w:p>
     <w:p>
@@ -490,13 +479,8 @@
         <w:t xml:space="preserve"> </w:t>
       </w:r>
       <w:r>
-        <w:t xml:space="preserve">Use </w:t>
-      </w:r>
-      <w:proofErr w:type="spellStart"/>
-      <w:r>
-        <w:t>KanBan</w:t>
-      </w:r>
-      <w:proofErr w:type="spellEnd"/>
+        <w:t>Use KanBan</w:t>
+      </w:r>
       <w:r>
         <w:t xml:space="preserve"> </w:t>
       </w:r>
@@ -882,10 +866,89 @@
           <w:tcPr>
             <w:tcW w:w="4770" w:type="dxa"/>
           </w:tcPr>
-          <w:p/>
-          <w:p/>
-          <w:p/>
-          <w:p/>
+          <w:p>
+            <w:pPr>
+              <w:pStyle w:val="ListParagraph"/>
+              <w:numPr>
+                <w:ilvl w:val="0"/>
+                <w:numId w:val="8"/>
+              </w:numPr>
+            </w:pPr>
+            <w:r>
+              <w:t>Front End Developer</w:t>
+            </w:r>
+          </w:p>
+          <w:p>
+            <w:pPr>
+              <w:pStyle w:val="ListParagraph"/>
+              <w:numPr>
+                <w:ilvl w:val="0"/>
+                <w:numId w:val="8"/>
+              </w:numPr>
+            </w:pPr>
+            <w:r>
+              <w:t>SCRUM Master</w:t>
+            </w:r>
+          </w:p>
+          <w:p>
+            <w:pPr>
+              <w:pStyle w:val="ListParagraph"/>
+              <w:numPr>
+                <w:ilvl w:val="0"/>
+                <w:numId w:val="8"/>
+              </w:numPr>
+            </w:pPr>
+            <w:r>
+              <w:t>Coordinator</w:t>
+            </w:r>
+          </w:p>
+          <w:p>
+            <w:pPr>
+              <w:pStyle w:val="ListParagraph"/>
+              <w:numPr>
+                <w:ilvl w:val="0"/>
+                <w:numId w:val="8"/>
+              </w:numPr>
+            </w:pPr>
+            <w:r>
+              <w:t>Project Management Activities (GitHub/Trello Board Management)</w:t>
+            </w:r>
+          </w:p>
+          <w:p>
+            <w:pPr>
+              <w:pStyle w:val="ListParagraph"/>
+              <w:numPr>
+                <w:ilvl w:val="0"/>
+                <w:numId w:val="8"/>
+              </w:numPr>
+            </w:pPr>
+            <w:r>
+              <w:t xml:space="preserve">Requirement </w:t>
+            </w:r>
+            <w:r>
+              <w:t>Facilitator</w:t>
+            </w:r>
+          </w:p>
+          <w:p>
+            <w:pPr>
+              <w:pStyle w:val="ListParagraph"/>
+              <w:numPr>
+                <w:ilvl w:val="0"/>
+                <w:numId w:val="8"/>
+              </w:numPr>
+            </w:pPr>
+            <w:r>
+              <w:t>Front End Architect</w:t>
+            </w:r>
+          </w:p>
+          <w:p>
+            <w:pPr>
+              <w:ind w:left="360"/>
+            </w:pPr>
+            <w:r>
+              <w:t xml:space="preserve">           </w:t>
+            </w:r>
+          </w:p>
           <w:p/>
         </w:tc>
       </w:tr>
@@ -947,13 +1010,8 @@
             <w:tcW w:w="2245" w:type="dxa"/>
           </w:tcPr>
           <w:p>
-            <w:proofErr w:type="spellStart"/>
-            <w:r>
-              <w:t>Junnutula</w:t>
-            </w:r>
-            <w:proofErr w:type="spellEnd"/>
-            <w:r>
-              <w:t>,</w:t>
+            <w:r>
+              <w:t>Junnutula,</w:t>
             </w:r>
             <w:r>
               <w:t xml:space="preserve"> </w:t>
@@ -1008,13 +1066,8 @@
             <w:tcW w:w="2245" w:type="dxa"/>
           </w:tcPr>
           <w:p>
-            <w:proofErr w:type="spellStart"/>
-            <w:r>
-              <w:t>Dodda</w:t>
-            </w:r>
-            <w:proofErr w:type="spellEnd"/>
-            <w:r>
-              <w:t>, Geetha Krishna</w:t>
+            <w:r>
+              <w:t>Dodda, Geetha Krishna</w:t>
             </w:r>
           </w:p>
         </w:tc>
@@ -1037,21 +1090,8 @@
             <w:tcW w:w="2245" w:type="dxa"/>
           </w:tcPr>
           <w:p>
-            <w:proofErr w:type="spellStart"/>
-            <w:r>
-              <w:t>Balusu</w:t>
-            </w:r>
-            <w:proofErr w:type="spellEnd"/>
-            <w:r>
-              <w:t xml:space="preserve">, </w:t>
-            </w:r>
-            <w:proofErr w:type="spellStart"/>
-            <w:r>
-              <w:t>Charishma</w:t>
-            </w:r>
-            <w:proofErr w:type="spellEnd"/>
-            <w:r>
-              <w:t xml:space="preserve"> Naga Sai Sarada</w:t>
+            <w:r>
+              <w:t>Balusu, Charishma Naga Sai Sarada</w:t>
             </w:r>
           </w:p>
         </w:tc>
@@ -1392,9 +1432,9 @@
       </w:tblPr>
       <w:tblGrid>
         <w:gridCol w:w="1705"/>
-        <w:gridCol w:w="2430"/>
-        <w:gridCol w:w="1454"/>
-        <w:gridCol w:w="1986"/>
+        <w:gridCol w:w="3229"/>
+        <w:gridCol w:w="1451"/>
+        <w:gridCol w:w="1283"/>
       </w:tblGrid>
       <w:tr>
         <w:trPr>
@@ -1412,7 +1452,7 @@
         </w:tc>
         <w:tc>
           <w:tcPr>
-            <w:tcW w:w="2430" w:type="dxa"/>
+            <w:tcW w:w="3229" w:type="dxa"/>
           </w:tcPr>
           <w:p>
             <w:pPr>
@@ -1425,7 +1465,7 @@
         </w:tc>
         <w:tc>
           <w:tcPr>
-            <w:tcW w:w="1454" w:type="dxa"/>
+            <w:tcW w:w="1451" w:type="dxa"/>
           </w:tcPr>
           <w:p>
             <w:pPr>
@@ -1441,7 +1481,7 @@
         </w:tc>
         <w:tc>
           <w:tcPr>
-            <w:tcW w:w="1986" w:type="dxa"/>
+            <w:tcW w:w="1283" w:type="dxa"/>
           </w:tcPr>
           <w:p>
             <w:pPr>
@@ -1478,22 +1518,22 @@
         </w:tc>
         <w:tc>
           <w:tcPr>
-            <w:tcW w:w="2430" w:type="dxa"/>
-          </w:tcPr>
-          <w:p/>
-          <w:p/>
-          <w:p/>
-          <w:p/>
-        </w:tc>
-        <w:tc>
-          <w:tcPr>
-            <w:tcW w:w="1454" w:type="dxa"/>
-          </w:tcPr>
-          <w:p/>
-        </w:tc>
-        <w:tc>
-          <w:tcPr>
-            <w:tcW w:w="1986" w:type="dxa"/>
+            <w:tcW w:w="3229" w:type="dxa"/>
+          </w:tcPr>
+          <w:p/>
+          <w:p/>
+          <w:p/>
+          <w:p/>
+        </w:tc>
+        <w:tc>
+          <w:tcPr>
+            <w:tcW w:w="1451" w:type="dxa"/>
+          </w:tcPr>
+          <w:p/>
+        </w:tc>
+        <w:tc>
+          <w:tcPr>
+            <w:tcW w:w="1283" w:type="dxa"/>
           </w:tcPr>
           <w:p/>
         </w:tc>
@@ -1514,22 +1554,212 @@
         </w:tc>
         <w:tc>
           <w:tcPr>
-            <w:tcW w:w="2430" w:type="dxa"/>
-          </w:tcPr>
-          <w:p/>
-          <w:p/>
-          <w:p/>
-          <w:p/>
-        </w:tc>
-        <w:tc>
-          <w:tcPr>
-            <w:tcW w:w="1454" w:type="dxa"/>
-          </w:tcPr>
-          <w:p/>
-        </w:tc>
-        <w:tc>
-          <w:tcPr>
-            <w:tcW w:w="1986" w:type="dxa"/>
+            <w:tcW w:w="3229" w:type="dxa"/>
+          </w:tcPr>
+          <w:p>
+            <w:pPr>
+              <w:pStyle w:val="ListParagraph"/>
+            </w:pPr>
+          </w:p>
+          <w:p>
+            <w:pPr>
+              <w:pStyle w:val="ListParagraph"/>
+              <w:numPr>
+                <w:ilvl w:val="0"/>
+                <w:numId w:val="9"/>
+              </w:numPr>
+              <w:rPr>
+                <w:sz w:val="22"/>
+                <w:szCs w:val="22"/>
+              </w:rPr>
+            </w:pPr>
+            <w:r>
+              <w:rPr>
+                <w:sz w:val="22"/>
+                <w:szCs w:val="22"/>
+              </w:rPr>
+              <w:t>GitHub Repo setup</w:t>
+            </w:r>
+          </w:p>
+          <w:p>
+            <w:pPr>
+              <w:pStyle w:val="ListParagraph"/>
+              <w:numPr>
+                <w:ilvl w:val="0"/>
+                <w:numId w:val="9"/>
+              </w:numPr>
+              <w:rPr>
+                <w:sz w:val="22"/>
+                <w:szCs w:val="22"/>
+              </w:rPr>
+            </w:pPr>
+            <w:r>
+              <w:rPr>
+                <w:sz w:val="22"/>
+                <w:szCs w:val="22"/>
+              </w:rPr>
+              <w:t>Trello Board and Cards setup</w:t>
+            </w:r>
+          </w:p>
+          <w:p>
+            <w:pPr>
+              <w:pStyle w:val="ListParagraph"/>
+              <w:numPr>
+                <w:ilvl w:val="0"/>
+                <w:numId w:val="9"/>
+              </w:numPr>
+              <w:rPr>
+                <w:sz w:val="22"/>
+                <w:szCs w:val="22"/>
+              </w:rPr>
+            </w:pPr>
+            <w:r>
+              <w:rPr>
+                <w:sz w:val="22"/>
+                <w:szCs w:val="22"/>
+              </w:rPr>
+              <w:t>Deliverable 1 Documentation</w:t>
+            </w:r>
+          </w:p>
+          <w:p>
+            <w:pPr>
+              <w:pStyle w:val="ListParagraph"/>
+              <w:numPr>
+                <w:ilvl w:val="0"/>
+                <w:numId w:val="9"/>
+              </w:numPr>
+              <w:rPr>
+                <w:sz w:val="22"/>
+                <w:szCs w:val="22"/>
+              </w:rPr>
+            </w:pPr>
+            <w:r>
+              <w:rPr>
+                <w:sz w:val="22"/>
+                <w:szCs w:val="22"/>
+              </w:rPr>
+              <w:t>Project Scoping and Planning</w:t>
+            </w:r>
+          </w:p>
+          <w:p>
+            <w:pPr>
+              <w:pStyle w:val="ListParagraph"/>
+              <w:numPr>
+                <w:ilvl w:val="0"/>
+                <w:numId w:val="9"/>
+              </w:numPr>
+              <w:rPr>
+                <w:sz w:val="22"/>
+                <w:szCs w:val="22"/>
+              </w:rPr>
+            </w:pPr>
+            <w:r>
+              <w:rPr>
+                <w:sz w:val="22"/>
+                <w:szCs w:val="22"/>
+              </w:rPr>
+              <w:t>Discussion on Risk Management</w:t>
+            </w:r>
+          </w:p>
+          <w:p>
+            <w:pPr>
+              <w:pStyle w:val="ListParagraph"/>
+              <w:numPr>
+                <w:ilvl w:val="0"/>
+                <w:numId w:val="9"/>
+              </w:numPr>
+              <w:rPr>
+                <w:sz w:val="22"/>
+                <w:szCs w:val="22"/>
+              </w:rPr>
+            </w:pPr>
+            <w:r>
+              <w:rPr>
+                <w:sz w:val="22"/>
+                <w:szCs w:val="22"/>
+              </w:rPr>
+              <w:t>Meeting Schedules (MOM)</w:t>
+            </w:r>
+          </w:p>
+          <w:p>
+            <w:pPr>
+              <w:pStyle w:val="ListParagraph"/>
+              <w:numPr>
+                <w:ilvl w:val="0"/>
+                <w:numId w:val="9"/>
+              </w:numPr>
+              <w:rPr>
+                <w:sz w:val="22"/>
+                <w:szCs w:val="22"/>
+              </w:rPr>
+            </w:pPr>
+            <w:r>
+              <w:rPr>
+                <w:sz w:val="22"/>
+                <w:szCs w:val="22"/>
+              </w:rPr>
+              <w:t>Roles Evaluation</w:t>
+            </w:r>
+          </w:p>
+          <w:p>
+            <w:pPr>
+              <w:pStyle w:val="ListParagraph"/>
+              <w:numPr>
+                <w:ilvl w:val="0"/>
+                <w:numId w:val="9"/>
+              </w:numPr>
+              <w:rPr>
+                <w:sz w:val="22"/>
+                <w:szCs w:val="22"/>
+              </w:rPr>
+            </w:pPr>
+            <w:r>
+              <w:rPr>
+                <w:sz w:val="22"/>
+                <w:szCs w:val="22"/>
+              </w:rPr>
+              <w:t>Creation of Project directory structure</w:t>
+            </w:r>
+          </w:p>
+          <w:p>
+            <w:pPr>
+              <w:pStyle w:val="ListParagraph"/>
+              <w:numPr>
+                <w:ilvl w:val="0"/>
+                <w:numId w:val="9"/>
+              </w:numPr>
+              <w:rPr>
+                <w:sz w:val="22"/>
+                <w:szCs w:val="22"/>
+              </w:rPr>
+            </w:pPr>
+            <w:r>
+              <w:rPr>
+                <w:sz w:val="22"/>
+                <w:szCs w:val="22"/>
+              </w:rPr>
+              <w:t>Design Doc and Requirement Analysis</w:t>
+            </w:r>
+          </w:p>
+          <w:p/>
+          <w:p/>
+        </w:tc>
+        <w:tc>
+          <w:tcPr>
+            <w:tcW w:w="1451" w:type="dxa"/>
+          </w:tcPr>
+          <w:p>
+            <w:pPr>
+              <w:jc w:val="center"/>
+            </w:pPr>
+            <w:r>
+              <w:t>20%</w:t>
+            </w:r>
+          </w:p>
+        </w:tc>
+        <w:tc>
+          <w:tcPr>
+            <w:tcW w:w="1283" w:type="dxa"/>
           </w:tcPr>
           <w:p/>
           <w:p/>
@@ -1551,22 +1781,22 @@
         </w:tc>
         <w:tc>
           <w:tcPr>
-            <w:tcW w:w="2430" w:type="dxa"/>
-          </w:tcPr>
-          <w:p/>
-          <w:p/>
-          <w:p/>
-          <w:p/>
-        </w:tc>
-        <w:tc>
-          <w:tcPr>
-            <w:tcW w:w="1454" w:type="dxa"/>
-          </w:tcPr>
-          <w:p/>
-        </w:tc>
-        <w:tc>
-          <w:tcPr>
-            <w:tcW w:w="1986" w:type="dxa"/>
+            <w:tcW w:w="3229" w:type="dxa"/>
+          </w:tcPr>
+          <w:p/>
+          <w:p/>
+          <w:p/>
+          <w:p/>
+        </w:tc>
+        <w:tc>
+          <w:tcPr>
+            <w:tcW w:w="1451" w:type="dxa"/>
+          </w:tcPr>
+          <w:p/>
+        </w:tc>
+        <w:tc>
+          <w:tcPr>
+            <w:tcW w:w="1283" w:type="dxa"/>
           </w:tcPr>
           <w:p/>
           <w:p/>
@@ -1588,22 +1818,23 @@
         </w:tc>
         <w:tc>
           <w:tcPr>
-            <w:tcW w:w="2430" w:type="dxa"/>
-          </w:tcPr>
-          <w:p/>
-          <w:p/>
-          <w:p/>
-          <w:p/>
-        </w:tc>
-        <w:tc>
-          <w:tcPr>
-            <w:tcW w:w="1454" w:type="dxa"/>
-          </w:tcPr>
-          <w:p/>
-        </w:tc>
-        <w:tc>
-          <w:tcPr>
-            <w:tcW w:w="1986" w:type="dxa"/>
+            <w:tcW w:w="3229" w:type="dxa"/>
+          </w:tcPr>
+          <w:p/>
+          <w:p/>
+          <w:p/>
+          <w:p/>
+          <w:p/>
+        </w:tc>
+        <w:tc>
+          <w:tcPr>
+            <w:tcW w:w="1451" w:type="dxa"/>
+          </w:tcPr>
+          <w:p/>
+        </w:tc>
+        <w:tc>
+          <w:tcPr>
+            <w:tcW w:w="1283" w:type="dxa"/>
           </w:tcPr>
           <w:p/>
           <w:p/>
@@ -1618,13 +1849,8 @@
             <w:tcW w:w="1705" w:type="dxa"/>
           </w:tcPr>
           <w:p>
-            <w:proofErr w:type="spellStart"/>
-            <w:r>
-              <w:t>Junnutula</w:t>
-            </w:r>
-            <w:proofErr w:type="spellEnd"/>
-            <w:r>
-              <w:t>,</w:t>
+            <w:r>
+              <w:t>Junnutula,</w:t>
             </w:r>
             <w:r>
               <w:t xml:space="preserve"> </w:t>
@@ -1636,22 +1862,23 @@
         </w:tc>
         <w:tc>
           <w:tcPr>
-            <w:tcW w:w="2430" w:type="dxa"/>
-          </w:tcPr>
-          <w:p/>
-          <w:p/>
-          <w:p/>
-          <w:p/>
-        </w:tc>
-        <w:tc>
-          <w:tcPr>
-            <w:tcW w:w="1454" w:type="dxa"/>
-          </w:tcPr>
-          <w:p/>
-        </w:tc>
-        <w:tc>
-          <w:tcPr>
-            <w:tcW w:w="1986" w:type="dxa"/>
+            <w:tcW w:w="3229" w:type="dxa"/>
+          </w:tcPr>
+          <w:p/>
+          <w:p/>
+          <w:p/>
+          <w:p/>
+          <w:p/>
+        </w:tc>
+        <w:tc>
+          <w:tcPr>
+            <w:tcW w:w="1451" w:type="dxa"/>
+          </w:tcPr>
+          <w:p/>
+        </w:tc>
+        <w:tc>
+          <w:tcPr>
+            <w:tcW w:w="1283" w:type="dxa"/>
           </w:tcPr>
           <w:p/>
         </w:tc>
@@ -1672,22 +1899,23 @@
         </w:tc>
         <w:tc>
           <w:tcPr>
-            <w:tcW w:w="2430" w:type="dxa"/>
-          </w:tcPr>
-          <w:p/>
-          <w:p/>
-          <w:p/>
-          <w:p/>
-        </w:tc>
-        <w:tc>
-          <w:tcPr>
-            <w:tcW w:w="1454" w:type="dxa"/>
-          </w:tcPr>
-          <w:p/>
-        </w:tc>
-        <w:tc>
-          <w:tcPr>
-            <w:tcW w:w="1986" w:type="dxa"/>
+            <w:tcW w:w="3229" w:type="dxa"/>
+          </w:tcPr>
+          <w:p/>
+          <w:p/>
+          <w:p/>
+          <w:p/>
+          <w:p/>
+        </w:tc>
+        <w:tc>
+          <w:tcPr>
+            <w:tcW w:w="1451" w:type="dxa"/>
+          </w:tcPr>
+          <w:p/>
+        </w:tc>
+        <w:tc>
+          <w:tcPr>
+            <w:tcW w:w="1283" w:type="dxa"/>
           </w:tcPr>
           <w:p/>
         </w:tc>
@@ -1701,34 +1929,30 @@
             <w:tcW w:w="1705" w:type="dxa"/>
           </w:tcPr>
           <w:p>
-            <w:proofErr w:type="spellStart"/>
-            <w:r>
-              <w:t>Dodda</w:t>
-            </w:r>
-            <w:proofErr w:type="spellEnd"/>
-            <w:r>
-              <w:t>, Geetha Krishna</w:t>
-            </w:r>
-          </w:p>
-        </w:tc>
-        <w:tc>
-          <w:tcPr>
-            <w:tcW w:w="2430" w:type="dxa"/>
-          </w:tcPr>
-          <w:p/>
-          <w:p/>
-          <w:p/>
-          <w:p/>
-        </w:tc>
-        <w:tc>
-          <w:tcPr>
-            <w:tcW w:w="1454" w:type="dxa"/>
-          </w:tcPr>
-          <w:p/>
-        </w:tc>
-        <w:tc>
-          <w:tcPr>
-            <w:tcW w:w="1986" w:type="dxa"/>
+            <w:r>
+              <w:t>Dodda, Geetha Krishna</w:t>
+            </w:r>
+          </w:p>
+        </w:tc>
+        <w:tc>
+          <w:tcPr>
+            <w:tcW w:w="3229" w:type="dxa"/>
+          </w:tcPr>
+          <w:p/>
+          <w:p/>
+          <w:p/>
+          <w:p/>
+          <w:p/>
+        </w:tc>
+        <w:tc>
+          <w:tcPr>
+            <w:tcW w:w="1451" w:type="dxa"/>
+          </w:tcPr>
+          <w:p/>
+        </w:tc>
+        <w:tc>
+          <w:tcPr>
+            <w:tcW w:w="1283" w:type="dxa"/>
           </w:tcPr>
           <w:p/>
         </w:tc>
@@ -1742,43 +1966,32 @@
             <w:tcW w:w="1705" w:type="dxa"/>
           </w:tcPr>
           <w:p>
-            <w:proofErr w:type="spellStart"/>
-            <w:r>
-              <w:t>Balusu</w:t>
-            </w:r>
-            <w:proofErr w:type="spellEnd"/>
-            <w:r>
-              <w:t xml:space="preserve">, </w:t>
-            </w:r>
-            <w:proofErr w:type="spellStart"/>
-            <w:r>
-              <w:t>Charishma</w:t>
-            </w:r>
-            <w:proofErr w:type="spellEnd"/>
-            <w:r>
-              <w:t xml:space="preserve"> Naga Sai Sarada</w:t>
-            </w:r>
-          </w:p>
-        </w:tc>
-        <w:tc>
-          <w:tcPr>
-            <w:tcW w:w="2430" w:type="dxa"/>
-          </w:tcPr>
-          <w:p/>
-          <w:p/>
-          <w:p/>
-          <w:p/>
-          <w:p/>
-        </w:tc>
-        <w:tc>
-          <w:tcPr>
-            <w:tcW w:w="1454" w:type="dxa"/>
-          </w:tcPr>
-          <w:p/>
-        </w:tc>
-        <w:tc>
-          <w:tcPr>
-            <w:tcW w:w="1986" w:type="dxa"/>
+            <w:r>
+              <w:t>Balusu, Charishma Naga Sai Sarada</w:t>
+            </w:r>
+          </w:p>
+        </w:tc>
+        <w:tc>
+          <w:tcPr>
+            <w:tcW w:w="3229" w:type="dxa"/>
+          </w:tcPr>
+          <w:p/>
+          <w:p/>
+          <w:p/>
+          <w:p/>
+          <w:p/>
+          <w:p/>
+          <w:p/>
+        </w:tc>
+        <w:tc>
+          <w:tcPr>
+            <w:tcW w:w="1451" w:type="dxa"/>
+          </w:tcPr>
+          <w:p/>
+        </w:tc>
+        <w:tc>
+          <w:tcPr>
+            <w:tcW w:w="1283" w:type="dxa"/>
           </w:tcPr>
           <w:p/>
         </w:tc>
@@ -2234,6 +2447,232 @@
     </w:lvl>
   </w:abstractNum>
   <w:abstractNum w:abstractNumId="4" w15:restartNumberingAfterBreak="0">
+    <w:nsid w:val="0CE27210"/>
+    <w:multiLevelType w:val="hybridMultilevel"/>
+    <w:tmpl w:val="5874CFF8"/>
+    <w:lvl w:ilvl="0" w:tplc="04090001">
+      <w:start w:val="1"/>
+      <w:numFmt w:val="bullet"/>
+      <w:lvlText w:val=""/>
+      <w:lvlJc w:val="left"/>
+      <w:pPr>
+        <w:ind w:left="720" w:hanging="360"/>
+      </w:pPr>
+      <w:rPr>
+        <w:rFonts w:ascii="Symbol" w:hAnsi="Symbol" w:hint="default"/>
+      </w:rPr>
+    </w:lvl>
+    <w:lvl w:ilvl="1" w:tplc="04090003" w:tentative="1">
+      <w:start w:val="1"/>
+      <w:numFmt w:val="bullet"/>
+      <w:lvlText w:val="o"/>
+      <w:lvlJc w:val="left"/>
+      <w:pPr>
+        <w:ind w:left="1440" w:hanging="360"/>
+      </w:pPr>
+      <w:rPr>
+        <w:rFonts w:ascii="Courier New" w:hAnsi="Courier New" w:cs="Courier New" w:hint="default"/>
+      </w:rPr>
+    </w:lvl>
+    <w:lvl w:ilvl="2" w:tplc="04090005" w:tentative="1">
+      <w:start w:val="1"/>
+      <w:numFmt w:val="bullet"/>
+      <w:lvlText w:val=""/>
+      <w:lvlJc w:val="left"/>
+      <w:pPr>
+        <w:ind w:left="2160" w:hanging="360"/>
+      </w:pPr>
+      <w:rPr>
+        <w:rFonts w:ascii="Wingdings" w:hAnsi="Wingdings" w:hint="default"/>
+      </w:rPr>
+    </w:lvl>
+    <w:lvl w:ilvl="3" w:tplc="04090001" w:tentative="1">
+      <w:start w:val="1"/>
+      <w:numFmt w:val="bullet"/>
+      <w:lvlText w:val=""/>
+      <w:lvlJc w:val="left"/>
+      <w:pPr>
+        <w:ind w:left="2880" w:hanging="360"/>
+      </w:pPr>
+      <w:rPr>
+        <w:rFonts w:ascii="Symbol" w:hAnsi="Symbol" w:hint="default"/>
+      </w:rPr>
+    </w:lvl>
+    <w:lvl w:ilvl="4" w:tplc="04090003" w:tentative="1">
+      <w:start w:val="1"/>
+      <w:numFmt w:val="bullet"/>
+      <w:lvlText w:val="o"/>
+      <w:lvlJc w:val="left"/>
+      <w:pPr>
+        <w:ind w:left="3600" w:hanging="360"/>
+      </w:pPr>
+      <w:rPr>
+        <w:rFonts w:ascii="Courier New" w:hAnsi="Courier New" w:cs="Courier New" w:hint="default"/>
+      </w:rPr>
+    </w:lvl>
+    <w:lvl w:ilvl="5" w:tplc="04090005" w:tentative="1">
+      <w:start w:val="1"/>
+      <w:numFmt w:val="bullet"/>
+      <w:lvlText w:val=""/>
+      <w:lvlJc w:val="left"/>
+      <w:pPr>
+        <w:ind w:left="4320" w:hanging="360"/>
+      </w:pPr>
+      <w:rPr>
+        <w:rFonts w:ascii="Wingdings" w:hAnsi="Wingdings" w:hint="default"/>
+      </w:rPr>
+    </w:lvl>
+    <w:lvl w:ilvl="6" w:tplc="04090001" w:tentative="1">
+      <w:start w:val="1"/>
+      <w:numFmt w:val="bullet"/>
+      <w:lvlText w:val=""/>
+      <w:lvlJc w:val="left"/>
+      <w:pPr>
+        <w:ind w:left="5040" w:hanging="360"/>
+      </w:pPr>
+      <w:rPr>
+        <w:rFonts w:ascii="Symbol" w:hAnsi="Symbol" w:hint="default"/>
+      </w:rPr>
+    </w:lvl>
+    <w:lvl w:ilvl="7" w:tplc="04090003" w:tentative="1">
+      <w:start w:val="1"/>
+      <w:numFmt w:val="bullet"/>
+      <w:lvlText w:val="o"/>
+      <w:lvlJc w:val="left"/>
+      <w:pPr>
+        <w:ind w:left="5760" w:hanging="360"/>
+      </w:pPr>
+      <w:rPr>
+        <w:rFonts w:ascii="Courier New" w:hAnsi="Courier New" w:cs="Courier New" w:hint="default"/>
+      </w:rPr>
+    </w:lvl>
+    <w:lvl w:ilvl="8" w:tplc="04090005" w:tentative="1">
+      <w:start w:val="1"/>
+      <w:numFmt w:val="bullet"/>
+      <w:lvlText w:val=""/>
+      <w:lvlJc w:val="left"/>
+      <w:pPr>
+        <w:ind w:left="6480" w:hanging="360"/>
+      </w:pPr>
+      <w:rPr>
+        <w:rFonts w:ascii="Wingdings" w:hAnsi="Wingdings" w:hint="default"/>
+      </w:rPr>
+    </w:lvl>
+  </w:abstractNum>
+  <w:abstractNum w:abstractNumId="5" w15:restartNumberingAfterBreak="0">
+    <w:nsid w:val="1C1B7A95"/>
+    <w:multiLevelType w:val="hybridMultilevel"/>
+    <w:tmpl w:val="0DE67FC6"/>
+    <w:lvl w:ilvl="0" w:tplc="04090001">
+      <w:start w:val="1"/>
+      <w:numFmt w:val="bullet"/>
+      <w:lvlText w:val=""/>
+      <w:lvlJc w:val="left"/>
+      <w:pPr>
+        <w:ind w:left="720" w:hanging="360"/>
+      </w:pPr>
+      <w:rPr>
+        <w:rFonts w:ascii="Symbol" w:hAnsi="Symbol" w:hint="default"/>
+      </w:rPr>
+    </w:lvl>
+    <w:lvl w:ilvl="1" w:tplc="04090003" w:tentative="1">
+      <w:start w:val="1"/>
+      <w:numFmt w:val="bullet"/>
+      <w:lvlText w:val="o"/>
+      <w:lvlJc w:val="left"/>
+      <w:pPr>
+        <w:ind w:left="1440" w:hanging="360"/>
+      </w:pPr>
+      <w:rPr>
+        <w:rFonts w:ascii="Courier New" w:hAnsi="Courier New" w:cs="Courier New" w:hint="default"/>
+      </w:rPr>
+    </w:lvl>
+    <w:lvl w:ilvl="2" w:tplc="04090005" w:tentative="1">
+      <w:start w:val="1"/>
+      <w:numFmt w:val="bullet"/>
+      <w:lvlText w:val=""/>
+      <w:lvlJc w:val="left"/>
+      <w:pPr>
+        <w:ind w:left="2160" w:hanging="360"/>
+      </w:pPr>
+      <w:rPr>
+        <w:rFonts w:ascii="Wingdings" w:hAnsi="Wingdings" w:hint="default"/>
+      </w:rPr>
+    </w:lvl>
+    <w:lvl w:ilvl="3" w:tplc="04090001" w:tentative="1">
+      <w:start w:val="1"/>
+      <w:numFmt w:val="bullet"/>
+      <w:lvlText w:val=""/>
+      <w:lvlJc w:val="left"/>
+      <w:pPr>
+        <w:ind w:left="2880" w:hanging="360"/>
+      </w:pPr>
+      <w:rPr>
+        <w:rFonts w:ascii="Symbol" w:hAnsi="Symbol" w:hint="default"/>
+      </w:rPr>
+    </w:lvl>
+    <w:lvl w:ilvl="4" w:tplc="04090003" w:tentative="1">
+      <w:start w:val="1"/>
+      <w:numFmt w:val="bullet"/>
+      <w:lvlText w:val="o"/>
+      <w:lvlJc w:val="left"/>
+      <w:pPr>
+        <w:ind w:left="3600" w:hanging="360"/>
+      </w:pPr>
+      <w:rPr>
+        <w:rFonts w:ascii="Courier New" w:hAnsi="Courier New" w:cs="Courier New" w:hint="default"/>
+      </w:rPr>
+    </w:lvl>
+    <w:lvl w:ilvl="5" w:tplc="04090005" w:tentative="1">
+      <w:start w:val="1"/>
+      <w:numFmt w:val="bullet"/>
+      <w:lvlText w:val=""/>
+      <w:lvlJc w:val="left"/>
+      <w:pPr>
+        <w:ind w:left="4320" w:hanging="360"/>
+      </w:pPr>
+      <w:rPr>
+        <w:rFonts w:ascii="Wingdings" w:hAnsi="Wingdings" w:hint="default"/>
+      </w:rPr>
+    </w:lvl>
+    <w:lvl w:ilvl="6" w:tplc="04090001" w:tentative="1">
+      <w:start w:val="1"/>
+      <w:numFmt w:val="bullet"/>
+      <w:lvlText w:val=""/>
+      <w:lvlJc w:val="left"/>
+      <w:pPr>
+        <w:ind w:left="5040" w:hanging="360"/>
+      </w:pPr>
+      <w:rPr>
+        <w:rFonts w:ascii="Symbol" w:hAnsi="Symbol" w:hint="default"/>
+      </w:rPr>
+    </w:lvl>
+    <w:lvl w:ilvl="7" w:tplc="04090003" w:tentative="1">
+      <w:start w:val="1"/>
+      <w:numFmt w:val="bullet"/>
+      <w:lvlText w:val="o"/>
+      <w:lvlJc w:val="left"/>
+      <w:pPr>
+        <w:ind w:left="5760" w:hanging="360"/>
+      </w:pPr>
+      <w:rPr>
+        <w:rFonts w:ascii="Courier New" w:hAnsi="Courier New" w:cs="Courier New" w:hint="default"/>
+      </w:rPr>
+    </w:lvl>
+    <w:lvl w:ilvl="8" w:tplc="04090005" w:tentative="1">
+      <w:start w:val="1"/>
+      <w:numFmt w:val="bullet"/>
+      <w:lvlText w:val=""/>
+      <w:lvlJc w:val="left"/>
+      <w:pPr>
+        <w:ind w:left="6480" w:hanging="360"/>
+      </w:pPr>
+      <w:rPr>
+        <w:rFonts w:ascii="Wingdings" w:hAnsi="Wingdings" w:hint="default"/>
+      </w:rPr>
+    </w:lvl>
+  </w:abstractNum>
+  <w:abstractNum w:abstractNumId="6" w15:restartNumberingAfterBreak="0">
     <w:nsid w:val="3025301D"/>
     <w:multiLevelType w:val="hybridMultilevel"/>
     <w:tmpl w:val="02EC97E6"/>
@@ -2346,7 +2785,7 @@
       </w:rPr>
     </w:lvl>
   </w:abstractNum>
-  <w:abstractNum w:abstractNumId="5" w15:restartNumberingAfterBreak="0">
+  <w:abstractNum w:abstractNumId="7" w15:restartNumberingAfterBreak="0">
     <w:nsid w:val="4A793CC9"/>
     <w:multiLevelType w:val="hybridMultilevel"/>
     <w:tmpl w:val="E200B16A"/>
@@ -2435,7 +2874,7 @@
       </w:pPr>
     </w:lvl>
   </w:abstractNum>
-  <w:abstractNum w:abstractNumId="6" w15:restartNumberingAfterBreak="0">
+  <w:abstractNum w:abstractNumId="8" w15:restartNumberingAfterBreak="0">
     <w:nsid w:val="7FDE2A9D"/>
     <w:multiLevelType w:val="hybridMultilevel"/>
     <w:tmpl w:val="1842EC44"/>
@@ -2531,15 +2970,21 @@
     <w:abstractNumId w:val="0"/>
   </w:num>
   <w:num w:numId="4">
-    <w:abstractNumId w:val="6"/>
+    <w:abstractNumId w:val="8"/>
   </w:num>
   <w:num w:numId="5">
     <w:abstractNumId w:val="3"/>
   </w:num>
   <w:num w:numId="6">
+    <w:abstractNumId w:val="6"/>
+  </w:num>
+  <w:num w:numId="7">
+    <w:abstractNumId w:val="7"/>
+  </w:num>
+  <w:num w:numId="8">
     <w:abstractNumId w:val="4"/>
   </w:num>
-  <w:num w:numId="7">
+  <w:num w:numId="9">
     <w:abstractNumId w:val="5"/>
   </w:num>
 </w:numbering>

</xml_diff>